<commit_message>
add x64 config file
</commit_message>
<xml_diff>
--- a/code/codeacad/docs/designs.docx
+++ b/code/codeacad/docs/designs.docx
@@ -820,41 +820,75 @@
       </w:r>
     </w:p>
     <w:p>
+      <w:r>
+        <w:rPr>
+          <w:rFonts w:hint="eastAsia"/>
+        </w:rPr>
+        <w:t>一项基于</w:t>
+      </w:r>
+      <w:r>
+        <w:rPr>
+          <w:rFonts w:hint="eastAsia"/>
+        </w:rPr>
+        <w:t>CAD</w:t>
+      </w:r>
+      <w:r>
+        <w:rPr>
+          <w:rFonts w:hint="eastAsia"/>
+        </w:rPr>
+        <w:t>平台的</w:t>
+      </w:r>
+      <w:r>
+        <w:rPr>
+          <w:rFonts w:hint="eastAsia"/>
+        </w:rPr>
+        <w:t>UML</w:t>
+      </w:r>
+      <w:r>
+        <w:rPr>
+          <w:rFonts w:hint="eastAsia"/>
+        </w:rPr>
+        <w:t>图绘制软件设计</w:t>
+      </w:r>
+    </w:p>
+    <w:p>
+      <w:r>
+        <w:rPr>
+          <w:rFonts w:hint="eastAsia"/>
+        </w:rPr>
+        <w:t>可以提供基本的</w:t>
+      </w:r>
+      <w:r>
+        <w:rPr>
+          <w:rFonts w:hint="eastAsia"/>
+        </w:rPr>
+        <w:t>UML</w:t>
+      </w:r>
+      <w:r>
+        <w:rPr>
+          <w:rFonts w:hint="eastAsia"/>
+        </w:rPr>
+        <w:t>图形设计，提供便捷的</w:t>
+      </w:r>
+      <w:r>
+        <w:rPr>
+          <w:rFonts w:hint="eastAsia"/>
+        </w:rPr>
+        <w:t>UML</w:t>
+      </w:r>
+      <w:r>
+        <w:rPr>
+          <w:rFonts w:hint="eastAsia"/>
+        </w:rPr>
+        <w:t>图的输入与生成。同时支持代码生成与反向代码解析相关功能。</w:t>
+      </w:r>
+    </w:p>
+    <w:p>
       <w:pPr>
         <w:rPr>
           <w:rFonts w:hint="eastAsia"/>
         </w:rPr>
       </w:pPr>
-      <w:r>
-        <w:rPr>
-          <w:rFonts w:hint="eastAsia"/>
-        </w:rPr>
-        <w:t>一项基于</w:t>
-      </w:r>
-      <w:r>
-        <w:rPr>
-          <w:rFonts w:hint="eastAsia"/>
-        </w:rPr>
-        <w:t>CAD</w:t>
-      </w:r>
-      <w:r>
-        <w:rPr>
-          <w:rFonts w:hint="eastAsia"/>
-        </w:rPr>
-        <w:t>平台的</w:t>
-      </w:r>
-      <w:r>
-        <w:rPr>
-          <w:rFonts w:hint="eastAsia"/>
-        </w:rPr>
-        <w:t>UML</w:t>
-      </w:r>
-      <w:r>
-        <w:rPr>
-          <w:rFonts w:hint="eastAsia"/>
-        </w:rPr>
-        <w:t>图绘制软件设计</w:t>
-      </w:r>
       <w:bookmarkStart w:id="0" w:name="_GoBack"/>
       <w:bookmarkEnd w:id="0"/>
     </w:p>

</xml_diff>